<commit_message>
Gomba adatbázis és a dokumentációja legfrissebb külön
Gomba adatbázis és a dokumentációja az legrégebbe verziótól a legfrissebb verziójáig. A legfrissebb külön kiszedve a könnyed keresés okán (Sql képekkel és tábla mintákkal)
</commit_message>
<xml_diff>
--- a/Adatbazis/Adatbázis_dokumentáció_01_02.docx
+++ b/Adatbazis/Adatbázis_dokumentáció_01_02.docx
@@ -300,6 +300,121 @@
           <w:szCs w:val="24"/>
         </w:rPr>
       </w:pPr>
+      <w:bookmarkStart w:id="0" w:name="_GoBack"/>
+      <w:r>
+        <w:rPr>
+          <w:rFonts w:ascii="Times New Roman" w:eastAsia="Times New Roman" w:hAnsi="Times New Roman" w:cs="Times New Roman"/>
+          <w:b/>
+          <w:sz w:val="24"/>
+          <w:szCs w:val="24"/>
+        </w:rPr>
+        <w:t>Felhasznált Program</w:t>
+      </w:r>
+      <w:r>
+        <w:rPr>
+          <w:rFonts w:ascii="Times New Roman" w:eastAsia="Times New Roman" w:hAnsi="Times New Roman" w:cs="Times New Roman"/>
+          <w:sz w:val="24"/>
+          <w:szCs w:val="24"/>
+        </w:rPr>
+        <w:t xml:space="preserve"> </w:t>
+      </w:r>
+      <w:bookmarkEnd w:id="0"/>
+      <w:r>
+        <w:rPr>
+          <w:rFonts w:ascii="Times New Roman" w:eastAsia="Times New Roman" w:hAnsi="Times New Roman" w:cs="Times New Roman"/>
+          <w:sz w:val="24"/>
+          <w:szCs w:val="24"/>
+        </w:rPr>
+        <w:t>:</w:t>
+      </w:r>
+      <w:r>
+        <w:rPr>
+          <w:color w:val="000000"/>
+          <w:sz w:val="20"/>
+          <w:szCs w:val="20"/>
+          <w:lang w:val="hu-HU"/>
+        </w:rPr>
+        <w:t xml:space="preserve"> </w:t>
+      </w:r>
+      <w:r>
+        <w:rPr>
+          <w:color w:val="000000"/>
+          <w:sz w:val="20"/>
+          <w:szCs w:val="20"/>
+          <w:lang w:val="hu-HU"/>
+        </w:rPr>
+        <w:t>XAMPP Version: 7.3.8</w:t>
+      </w:r>
+      <w:r>
+        <w:rPr>
+          <w:color w:val="000000"/>
+          <w:sz w:val="20"/>
+          <w:szCs w:val="20"/>
+          <w:lang w:val="hu-HU"/>
+        </w:rPr>
+        <w:t>,</w:t>
+      </w:r>
+      <w:r>
+        <w:t xml:space="preserve"> </w:t>
+      </w:r>
+      <w:proofErr w:type="spellStart"/>
+      <w:r>
+        <w:rPr>
+          <w:color w:val="000000"/>
+          <w:sz w:val="20"/>
+          <w:szCs w:val="20"/>
+          <w:lang w:val="hu-HU"/>
+        </w:rPr>
+        <w:t>phpMyAdmin</w:t>
+      </w:r>
+      <w:proofErr w:type="spellEnd"/>
+      <w:r>
+        <w:rPr>
+          <w:color w:val="000000"/>
+          <w:sz w:val="20"/>
+          <w:szCs w:val="20"/>
+          <w:lang w:val="hu-HU"/>
+        </w:rPr>
+        <w:t xml:space="preserve"> Verziószám: 4.9.0.1, utolsó </w:t>
+      </w:r>
+      <w:proofErr w:type="gramStart"/>
+      <w:r>
+        <w:rPr>
+          <w:color w:val="000000"/>
+          <w:sz w:val="20"/>
+          <w:szCs w:val="20"/>
+          <w:lang w:val="hu-HU"/>
+        </w:rPr>
+        <w:t>stabil</w:t>
+      </w:r>
+      <w:proofErr w:type="gramEnd"/>
+      <w:r>
+        <w:rPr>
+          <w:color w:val="000000"/>
+          <w:sz w:val="20"/>
+          <w:szCs w:val="20"/>
+          <w:lang w:val="hu-HU"/>
+        </w:rPr>
+        <w:t xml:space="preserve"> verzió: 5.2.1</w:t>
+      </w:r>
+    </w:p>
+    <w:p>
+      <w:pPr>
+        <w:rPr>
+          <w:rFonts w:ascii="Times New Roman" w:eastAsia="Times New Roman" w:hAnsi="Times New Roman" w:cs="Times New Roman"/>
+          <w:sz w:val="24"/>
+          <w:szCs w:val="24"/>
+        </w:rPr>
+      </w:pPr>
+    </w:p>
+    <w:p>
+      <w:pPr>
+        <w:rPr>
+          <w:rFonts w:ascii="Times New Roman" w:eastAsia="Times New Roman" w:hAnsi="Times New Roman" w:cs="Times New Roman"/>
+          <w:sz w:val="24"/>
+          <w:szCs w:val="24"/>
+        </w:rPr>
+      </w:pPr>
       <w:r>
         <w:rPr>
           <w:rFonts w:ascii="Times New Roman" w:eastAsia="Times New Roman" w:hAnsi="Times New Roman" w:cs="Times New Roman"/>
@@ -1210,15 +1325,7 @@
           <w:sz w:val="24"/>
           <w:szCs w:val="24"/>
         </w:rPr>
-        <w:t xml:space="preserve"> </w:t>
-      </w:r>
-      <w:r>
-        <w:rPr>
-          <w:rFonts w:ascii="Times New Roman" w:eastAsia="Times New Roman" w:hAnsi="Times New Roman" w:cs="Times New Roman"/>
-          <w:sz w:val="24"/>
-          <w:szCs w:val="24"/>
-        </w:rPr>
-        <w:t>(2</w:t>
+        <w:t xml:space="preserve"> (2</w:t>
       </w:r>
       <w:r>
         <w:rPr>
@@ -1301,15 +1408,7 @@
           <w:sz w:val="24"/>
           <w:szCs w:val="24"/>
         </w:rPr>
-        <w:t xml:space="preserve"> </w:t>
-      </w:r>
-      <w:r>
-        <w:rPr>
-          <w:rFonts w:ascii="Times New Roman" w:eastAsia="Times New Roman" w:hAnsi="Times New Roman" w:cs="Times New Roman"/>
-          <w:sz w:val="24"/>
-          <w:szCs w:val="24"/>
-        </w:rPr>
-        <w:t>(2</w:t>
+        <w:t xml:space="preserve"> (2</w:t>
       </w:r>
       <w:r>
         <w:rPr>
@@ -1502,6 +1601,7 @@
           <w:sz w:val="24"/>
           <w:szCs w:val="24"/>
         </w:rPr>
+        <w:lastRenderedPageBreak/>
         <w:t>Termoretegtarto_tipusok</w:t>
       </w:r>
       <w:proofErr w:type="spellEnd"/>
@@ -1640,7 +1740,6 @@
           <w:sz w:val="24"/>
           <w:szCs w:val="24"/>
         </w:rPr>
-        <w:lastRenderedPageBreak/>
         <w:t>Kalap_felszin</w:t>
       </w:r>
       <w:proofErr w:type="spellEnd"/>
@@ -3919,6 +4018,7 @@
         <w:tab/>
       </w:r>
       <w:proofErr w:type="spellStart"/>
+      <w:proofErr w:type="gramStart"/>
       <w:r>
         <w:rPr>
           <w:sz w:val="20"/>
@@ -3934,7 +4034,16 @@
           <w:szCs w:val="20"/>
           <w:highlight w:val="white"/>
         </w:rPr>
-        <w:t>(1)</w:t>
+        <w:t>(</w:t>
+      </w:r>
+      <w:proofErr w:type="gramEnd"/>
+      <w:r>
+        <w:rPr>
+          <w:sz w:val="20"/>
+          <w:szCs w:val="20"/>
+          <w:highlight w:val="white"/>
+        </w:rPr>
+        <w:t>1)</w:t>
       </w:r>
       <w:r>
         <w:rPr>
@@ -5389,8 +5498,8 @@
           <w:highlight w:val="white"/>
         </w:rPr>
       </w:pPr>
-      <w:bookmarkStart w:id="0" w:name="_heading=h.gjdgxs" w:colFirst="0" w:colLast="0"/>
-      <w:bookmarkEnd w:id="0"/>
+      <w:bookmarkStart w:id="1" w:name="_heading=h.gjdgxs" w:colFirst="0" w:colLast="0"/>
+      <w:bookmarkEnd w:id="1"/>
       <w:proofErr w:type="spellStart"/>
       <w:r>
         <w:rPr>
@@ -5569,9 +5678,86 @@
         </w:rPr>
         <w:lastRenderedPageBreak/>
         <w:drawing>
-          <wp:inline distT="0" distB="0" distL="0" distR="0" wp14:anchorId="2AB8530F" wp14:editId="70368514">
-            <wp:extent cx="4733925" cy="1495425"/>
-            <wp:effectExtent l="0" t="0" r="9525" b="9525"/>
+          <wp:anchor distT="0" distB="0" distL="114300" distR="114300" simplePos="0" relativeHeight="251658240" behindDoc="1" locked="0" layoutInCell="1" allowOverlap="1" wp14:anchorId="10745E74" wp14:editId="5B584894">
+            <wp:simplePos x="0" y="0"/>
+            <wp:positionH relativeFrom="page">
+              <wp:posOffset>3676650</wp:posOffset>
+            </wp:positionH>
+            <wp:positionV relativeFrom="page">
+              <wp:posOffset>561974</wp:posOffset>
+            </wp:positionV>
+            <wp:extent cx="3819525" cy="5880171"/>
+            <wp:effectExtent l="0" t="0" r="0" b="6350"/>
+            <wp:wrapSquare wrapText="bothSides"/>
+            <wp:docPr id="5" name="Kép 5"/>
+            <wp:cNvGraphicFramePr>
+              <a:graphicFrameLocks xmlns:a="http://schemas.openxmlformats.org/drawingml/2006/main" noChangeAspect="1"/>
+            </wp:cNvGraphicFramePr>
+            <a:graphic xmlns:a="http://schemas.openxmlformats.org/drawingml/2006/main">
+              <a:graphicData uri="http://schemas.openxmlformats.org/drawingml/2006/picture">
+                <pic:pic xmlns:pic="http://schemas.openxmlformats.org/drawingml/2006/picture">
+                  <pic:nvPicPr>
+                    <pic:cNvPr id="1" name=""/>
+                    <pic:cNvPicPr/>
+                  </pic:nvPicPr>
+                  <pic:blipFill>
+                    <a:blip r:embed="rId8">
+                      <a:extLst>
+                        <a:ext uri="{28A0092B-C50C-407E-A947-70E740481C1C}">
+                          <a14:useLocalDpi xmlns:a14="http://schemas.microsoft.com/office/drawing/2010/main" val="0"/>
+                        </a:ext>
+                      </a:extLst>
+                    </a:blip>
+                    <a:stretch>
+                      <a:fillRect/>
+                    </a:stretch>
+                  </pic:blipFill>
+                  <pic:spPr>
+                    <a:xfrm>
+                      <a:off x="0" y="0"/>
+                      <a:ext cx="3835823" cy="5905261"/>
+                    </a:xfrm>
+                    <a:prstGeom prst="rect">
+                      <a:avLst/>
+                    </a:prstGeom>
+                  </pic:spPr>
+                </pic:pic>
+              </a:graphicData>
+            </a:graphic>
+            <wp14:sizeRelH relativeFrom="margin">
+              <wp14:pctWidth>0</wp14:pctWidth>
+            </wp14:sizeRelH>
+            <wp14:sizeRelV relativeFrom="margin">
+              <wp14:pctHeight>0</wp14:pctHeight>
+            </wp14:sizeRelV>
+          </wp:anchor>
+        </w:drawing>
+      </w:r>
+      <w:r>
+        <w:rPr>
+          <w:noProof/>
+          <w:lang w:val="hu-HU"/>
+        </w:rPr>
+        <w:drawing>
+          <wp:anchor distT="0" distB="0" distL="114300" distR="114300" simplePos="0" relativeHeight="251660288" behindDoc="1" locked="0" layoutInCell="1" allowOverlap="1" wp14:anchorId="69C1291F" wp14:editId="3253709D">
+            <wp:simplePos x="0" y="0"/>
+            <wp:positionH relativeFrom="column">
+              <wp:posOffset>-742950</wp:posOffset>
+            </wp:positionH>
+            <wp:positionV relativeFrom="page">
+              <wp:posOffset>295275</wp:posOffset>
+            </wp:positionV>
+            <wp:extent cx="3495675" cy="6438900"/>
+            <wp:effectExtent l="0" t="0" r="9525" b="0"/>
+            <wp:wrapTight wrapText="bothSides">
+              <wp:wrapPolygon edited="0">
+                <wp:start x="0" y="0"/>
+                <wp:lineTo x="0" y="21536"/>
+                <wp:lineTo x="21541" y="21536"/>
+                <wp:lineTo x="21541" y="0"/>
+                <wp:lineTo x="0" y="0"/>
+              </wp:wrapPolygon>
+            </wp:wrapTight>
             <wp:docPr id="1" name="Kép 1"/>
             <wp:cNvGraphicFramePr>
               <a:graphicFrameLocks xmlns:a="http://schemas.openxmlformats.org/drawingml/2006/main" noChangeAspect="1"/>
@@ -5584,7 +5770,13 @@
                     <pic:cNvPicPr/>
                   </pic:nvPicPr>
                   <pic:blipFill>
-                    <a:blip r:embed="rId6"/>
+                    <a:blip r:embed="rId9">
+                      <a:extLst>
+                        <a:ext uri="{28A0092B-C50C-407E-A947-70E740481C1C}">
+                          <a14:useLocalDpi xmlns:a14="http://schemas.microsoft.com/office/drawing/2010/main" val="0"/>
+                        </a:ext>
+                      </a:extLst>
+                    </a:blip>
                     <a:stretch>
                       <a:fillRect/>
                     </a:stretch>
@@ -5592,7 +5784,7 @@
                   <pic:spPr>
                     <a:xfrm>
                       <a:off x="0" y="0"/>
-                      <a:ext cx="4733925" cy="1495425"/>
+                      <a:ext cx="3495675" cy="6438900"/>
                     </a:xfrm>
                     <a:prstGeom prst="rect">
                       <a:avLst/>
@@ -5601,8 +5793,37 @@
                 </pic:pic>
               </a:graphicData>
             </a:graphic>
-          </wp:inline>
+          </wp:anchor>
         </w:drawing>
+      </w:r>
+    </w:p>
+    <w:p>
+      <w:pPr>
+        <w:rPr>
+          <w:color w:val="000000"/>
+          <w:sz w:val="20"/>
+          <w:szCs w:val="20"/>
+          <w:highlight w:val="white"/>
+        </w:rPr>
+      </w:pPr>
+    </w:p>
+    <w:p>
+      <w:pPr>
+        <w:rPr>
+          <w:color w:val="000000"/>
+          <w:sz w:val="20"/>
+          <w:szCs w:val="20"/>
+          <w:highlight w:val="white"/>
+        </w:rPr>
+      </w:pPr>
+      <w:r>
+        <w:rPr>
+          <w:color w:val="000000"/>
+          <w:sz w:val="20"/>
+          <w:szCs w:val="20"/>
+          <w:highlight w:val="white"/>
+        </w:rPr>
+        <w:br w:type="page"/>
       </w:r>
     </w:p>
     <w:p>
@@ -5619,11 +5840,28 @@
           <w:noProof/>
           <w:lang w:val="hu-HU"/>
         </w:rPr>
+        <w:lastRenderedPageBreak/>
         <w:drawing>
-          <wp:inline distT="0" distB="0" distL="0" distR="0" wp14:anchorId="308A25B0" wp14:editId="5D58BCBC">
-            <wp:extent cx="3952875" cy="1114425"/>
-            <wp:effectExtent l="0" t="0" r="9525" b="9525"/>
-            <wp:docPr id="2" name="Kép 2"/>
+          <wp:anchor distT="0" distB="0" distL="114300" distR="114300" simplePos="0" relativeHeight="251663360" behindDoc="1" locked="0" layoutInCell="1" allowOverlap="1" wp14:anchorId="2C5F4122" wp14:editId="5D5277BD">
+            <wp:simplePos x="0" y="0"/>
+            <wp:positionH relativeFrom="margin">
+              <wp:align>center</wp:align>
+            </wp:positionH>
+            <wp:positionV relativeFrom="paragraph">
+              <wp:posOffset>257175</wp:posOffset>
+            </wp:positionV>
+            <wp:extent cx="7437755" cy="1113790"/>
+            <wp:effectExtent l="0" t="0" r="0" b="0"/>
+            <wp:wrapTight wrapText="bothSides">
+              <wp:wrapPolygon edited="0">
+                <wp:start x="0" y="0"/>
+                <wp:lineTo x="0" y="21058"/>
+                <wp:lineTo x="21521" y="21058"/>
+                <wp:lineTo x="21521" y="0"/>
+                <wp:lineTo x="0" y="0"/>
+              </wp:wrapPolygon>
+            </wp:wrapTight>
+            <wp:docPr id="7" name="Kép 7"/>
             <wp:cNvGraphicFramePr>
               <a:graphicFrameLocks xmlns:a="http://schemas.openxmlformats.org/drawingml/2006/main" noChangeAspect="1"/>
             </wp:cNvGraphicFramePr>
@@ -5635,7 +5873,13 @@
                     <pic:cNvPicPr/>
                   </pic:nvPicPr>
                   <pic:blipFill>
-                    <a:blip r:embed="rId7"/>
+                    <a:blip r:embed="rId10">
+                      <a:extLst>
+                        <a:ext uri="{28A0092B-C50C-407E-A947-70E740481C1C}">
+                          <a14:useLocalDpi xmlns:a14="http://schemas.microsoft.com/office/drawing/2010/main" val="0"/>
+                        </a:ext>
+                      </a:extLst>
+                    </a:blip>
                     <a:stretch>
                       <a:fillRect/>
                     </a:stretch>
@@ -5643,7 +5887,7 @@
                   <pic:spPr>
                     <a:xfrm>
                       <a:off x="0" y="0"/>
-                      <a:ext cx="3952875" cy="1114425"/>
+                      <a:ext cx="7437755" cy="1113790"/>
                     </a:xfrm>
                     <a:prstGeom prst="rect">
                       <a:avLst/>
@@ -5652,7 +5896,13 @@
                 </pic:pic>
               </a:graphicData>
             </a:graphic>
-          </wp:inline>
+            <wp14:sizeRelH relativeFrom="margin">
+              <wp14:pctWidth>0</wp14:pctWidth>
+            </wp14:sizeRelH>
+            <wp14:sizeRelV relativeFrom="margin">
+              <wp14:pctHeight>0</wp14:pctHeight>
+            </wp14:sizeRelV>
+          </wp:anchor>
         </w:drawing>
       </w:r>
     </w:p>
@@ -5665,16 +5915,157 @@
           <w:highlight w:val="white"/>
         </w:rPr>
       </w:pPr>
-      <w:r>
+    </w:p>
+    <w:p>
+      <w:pPr>
         <w:rPr>
           <w:noProof/>
           <w:lang w:val="hu-HU"/>
         </w:rPr>
+      </w:pPr>
+      <w:r>
+        <w:rPr>
+          <w:noProof/>
+          <w:lang w:val="hu-HU"/>
+        </w:rPr>
+        <w:t xml:space="preserve"> </w:t>
+      </w:r>
+    </w:p>
+    <w:p>
+      <w:pPr>
+        <w:rPr>
+          <w:color w:val="000000"/>
+          <w:sz w:val="20"/>
+          <w:szCs w:val="20"/>
+          <w:highlight w:val="white"/>
+        </w:rPr>
+      </w:pPr>
+    </w:p>
+    <w:p>
+      <w:pPr>
+        <w:rPr>
+          <w:color w:val="000000"/>
+          <w:sz w:val="20"/>
+          <w:szCs w:val="20"/>
+          <w:highlight w:val="white"/>
+        </w:rPr>
+      </w:pPr>
+    </w:p>
+    <w:p>
+      <w:pPr>
+        <w:rPr>
+          <w:color w:val="000000"/>
+          <w:sz w:val="20"/>
+          <w:szCs w:val="20"/>
+          <w:highlight w:val="white"/>
+        </w:rPr>
+      </w:pPr>
+    </w:p>
+    <w:p>
+      <w:pPr>
+        <w:rPr>
+          <w:color w:val="000000"/>
+          <w:sz w:val="20"/>
+          <w:szCs w:val="20"/>
+          <w:highlight w:val="white"/>
+        </w:rPr>
+      </w:pPr>
+      <w:r>
+        <w:rPr>
+          <w:noProof/>
+          <w:lang w:val="hu-HU"/>
+        </w:rPr>
         <w:drawing>
-          <wp:inline distT="0" distB="0" distL="0" distR="0" wp14:anchorId="4B568AA2" wp14:editId="1ED5FAE3">
-            <wp:extent cx="4848225" cy="2600325"/>
+          <wp:anchor distT="0" distB="0" distL="114300" distR="114300" simplePos="0" relativeHeight="251664384" behindDoc="1" locked="0" layoutInCell="1" allowOverlap="1" wp14:anchorId="6AD2145F" wp14:editId="18646691">
+            <wp:simplePos x="0" y="0"/>
+            <wp:positionH relativeFrom="margin">
+              <wp:align>center</wp:align>
+            </wp:positionH>
+            <wp:positionV relativeFrom="paragraph">
+              <wp:posOffset>4643120</wp:posOffset>
+            </wp:positionV>
+            <wp:extent cx="1552575" cy="1666875"/>
             <wp:effectExtent l="0" t="0" r="9525" b="9525"/>
-            <wp:docPr id="3" name="Kép 3"/>
+            <wp:wrapTight wrapText="bothSides">
+              <wp:wrapPolygon edited="0">
+                <wp:start x="0" y="0"/>
+                <wp:lineTo x="0" y="21477"/>
+                <wp:lineTo x="21467" y="21477"/>
+                <wp:lineTo x="21467" y="0"/>
+                <wp:lineTo x="0" y="0"/>
+              </wp:wrapPolygon>
+            </wp:wrapTight>
+            <wp:docPr id="8" name="Kép 8"/>
+            <wp:cNvGraphicFramePr>
+              <a:graphicFrameLocks xmlns:a="http://schemas.openxmlformats.org/drawingml/2006/main" noChangeAspect="1"/>
+            </wp:cNvGraphicFramePr>
+            <a:graphic xmlns:a="http://schemas.openxmlformats.org/drawingml/2006/main">
+              <a:graphicData uri="http://schemas.openxmlformats.org/drawingml/2006/picture">
+                <pic:pic xmlns:pic="http://schemas.openxmlformats.org/drawingml/2006/picture">
+                  <pic:nvPicPr>
+                    <pic:cNvPr id="1" name=""/>
+                    <pic:cNvPicPr/>
+                  </pic:nvPicPr>
+                  <pic:blipFill rotWithShape="1">
+                    <a:blip r:embed="rId11">
+                      <a:extLst>
+                        <a:ext uri="{28A0092B-C50C-407E-A947-70E740481C1C}">
+                          <a14:useLocalDpi xmlns:a14="http://schemas.microsoft.com/office/drawing/2010/main" val="0"/>
+                        </a:ext>
+                      </a:extLst>
+                    </a:blip>
+                    <a:srcRect r="9944"/>
+                    <a:stretch/>
+                  </pic:blipFill>
+                  <pic:spPr bwMode="auto">
+                    <a:xfrm>
+                      <a:off x="0" y="0"/>
+                      <a:ext cx="1552575" cy="1666875"/>
+                    </a:xfrm>
+                    <a:prstGeom prst="rect">
+                      <a:avLst/>
+                    </a:prstGeom>
+                    <a:ln>
+                      <a:noFill/>
+                    </a:ln>
+                    <a:extLst>
+                      <a:ext uri="{53640926-AAD7-44D8-BBD7-CCE9431645EC}">
+                        <a14:shadowObscured xmlns:a14="http://schemas.microsoft.com/office/drawing/2010/main"/>
+                      </a:ext>
+                    </a:extLst>
+                  </pic:spPr>
+                </pic:pic>
+              </a:graphicData>
+            </a:graphic>
+          </wp:anchor>
+        </w:drawing>
+      </w:r>
+      <w:r>
+        <w:rPr>
+          <w:noProof/>
+          <w:lang w:val="hu-HU"/>
+        </w:rPr>
+        <w:drawing>
+          <wp:anchor distT="0" distB="0" distL="114300" distR="114300" simplePos="0" relativeHeight="251659264" behindDoc="1" locked="0" layoutInCell="1" allowOverlap="1" wp14:anchorId="62FC4FCF" wp14:editId="048EA8AC">
+            <wp:simplePos x="0" y="0"/>
+            <wp:positionH relativeFrom="margin">
+              <wp:align>center</wp:align>
+            </wp:positionH>
+            <wp:positionV relativeFrom="page">
+              <wp:posOffset>6591300</wp:posOffset>
+            </wp:positionV>
+            <wp:extent cx="7560198" cy="591185"/>
+            <wp:effectExtent l="0" t="0" r="3175" b="0"/>
+            <wp:wrapTight wrapText="bothSides">
+              <wp:wrapPolygon edited="0">
+                <wp:start x="0" y="0"/>
+                <wp:lineTo x="0" y="20881"/>
+                <wp:lineTo x="21555" y="20881"/>
+                <wp:lineTo x="21555" y="0"/>
+                <wp:lineTo x="0" y="0"/>
+              </wp:wrapPolygon>
+            </wp:wrapTight>
+            <wp:docPr id="11" name="Kép 11"/>
             <wp:cNvGraphicFramePr>
               <a:graphicFrameLocks xmlns:a="http://schemas.openxmlformats.org/drawingml/2006/main" noChangeAspect="1"/>
             </wp:cNvGraphicFramePr>
@@ -5686,7 +6077,13 @@
                     <pic:cNvPicPr/>
                   </pic:nvPicPr>
                   <pic:blipFill>
-                    <a:blip r:embed="rId8"/>
+                    <a:blip r:embed="rId12">
+                      <a:extLst>
+                        <a:ext uri="{28A0092B-C50C-407E-A947-70E740481C1C}">
+                          <a14:useLocalDpi xmlns:a14="http://schemas.microsoft.com/office/drawing/2010/main" val="0"/>
+                        </a:ext>
+                      </a:extLst>
+                    </a:blip>
                     <a:stretch>
                       <a:fillRect/>
                     </a:stretch>
@@ -5694,7 +6091,7 @@
                   <pic:spPr>
                     <a:xfrm>
                       <a:off x="0" y="0"/>
-                      <a:ext cx="4848225" cy="2600325"/>
+                      <a:ext cx="7560198" cy="591185"/>
                     </a:xfrm>
                     <a:prstGeom prst="rect">
                       <a:avLst/>
@@ -5703,29 +6100,41 @@
                 </pic:pic>
               </a:graphicData>
             </a:graphic>
-          </wp:inline>
+            <wp14:sizeRelH relativeFrom="margin">
+              <wp14:pctWidth>0</wp14:pctWidth>
+            </wp14:sizeRelH>
+            <wp14:sizeRelV relativeFrom="margin">
+              <wp14:pctHeight>0</wp14:pctHeight>
+            </wp14:sizeRelV>
+          </wp:anchor>
         </w:drawing>
       </w:r>
-    </w:p>
-    <w:p>
-      <w:pPr>
-        <w:rPr>
-          <w:color w:val="000000"/>
-          <w:sz w:val="20"/>
-          <w:szCs w:val="20"/>
-          <w:highlight w:val="white"/>
-        </w:rPr>
-      </w:pPr>
       <w:r>
         <w:rPr>
           <w:noProof/>
           <w:lang w:val="hu-HU"/>
         </w:rPr>
         <w:drawing>
-          <wp:inline distT="0" distB="0" distL="0" distR="0" wp14:anchorId="1CC94249" wp14:editId="6CE9F48E">
-            <wp:extent cx="5733415" cy="1557655"/>
-            <wp:effectExtent l="0" t="0" r="635" b="4445"/>
-            <wp:docPr id="4" name="Kép 4"/>
+          <wp:anchor distT="0" distB="0" distL="114300" distR="114300" simplePos="0" relativeHeight="251662336" behindDoc="1" locked="0" layoutInCell="1" allowOverlap="1" wp14:anchorId="6FE9743F" wp14:editId="6A1D83B4">
+            <wp:simplePos x="0" y="0"/>
+            <wp:positionH relativeFrom="margin">
+              <wp:align>center</wp:align>
+            </wp:positionH>
+            <wp:positionV relativeFrom="margin">
+              <wp:align>center</wp:align>
+            </wp:positionV>
+            <wp:extent cx="7501890" cy="646430"/>
+            <wp:effectExtent l="0" t="0" r="3810" b="1270"/>
+            <wp:wrapTight wrapText="bothSides">
+              <wp:wrapPolygon edited="0">
+                <wp:start x="0" y="0"/>
+                <wp:lineTo x="0" y="21006"/>
+                <wp:lineTo x="21556" y="21006"/>
+                <wp:lineTo x="21556" y="0"/>
+                <wp:lineTo x="0" y="0"/>
+              </wp:wrapPolygon>
+            </wp:wrapTight>
+            <wp:docPr id="10" name="Kép 10"/>
             <wp:cNvGraphicFramePr>
               <a:graphicFrameLocks xmlns:a="http://schemas.openxmlformats.org/drawingml/2006/main" noChangeAspect="1"/>
             </wp:cNvGraphicFramePr>
@@ -5737,7 +6146,13 @@
                     <pic:cNvPicPr/>
                   </pic:nvPicPr>
                   <pic:blipFill>
-                    <a:blip r:embed="rId9"/>
+                    <a:blip r:embed="rId13" cstate="print">
+                      <a:extLst>
+                        <a:ext uri="{28A0092B-C50C-407E-A947-70E740481C1C}">
+                          <a14:useLocalDpi xmlns:a14="http://schemas.microsoft.com/office/drawing/2010/main" val="0"/>
+                        </a:ext>
+                      </a:extLst>
+                    </a:blip>
                     <a:stretch>
                       <a:fillRect/>
                     </a:stretch>
@@ -5745,7 +6160,7 @@
                   <pic:spPr>
                     <a:xfrm>
                       <a:off x="0" y="0"/>
-                      <a:ext cx="5733415" cy="1557655"/>
+                      <a:ext cx="7501890" cy="646430"/>
                     </a:xfrm>
                     <a:prstGeom prst="rect">
                       <a:avLst/>
@@ -5754,30 +6169,41 @@
                 </pic:pic>
               </a:graphicData>
             </a:graphic>
-          </wp:inline>
+            <wp14:sizeRelH relativeFrom="margin">
+              <wp14:pctWidth>0</wp14:pctWidth>
+            </wp14:sizeRelH>
+            <wp14:sizeRelV relativeFrom="margin">
+              <wp14:pctHeight>0</wp14:pctHeight>
+            </wp14:sizeRelV>
+          </wp:anchor>
         </w:drawing>
       </w:r>
-    </w:p>
-    <w:p>
-      <w:pPr>
-        <w:rPr>
-          <w:color w:val="000000"/>
-          <w:sz w:val="20"/>
-          <w:szCs w:val="20"/>
-          <w:highlight w:val="white"/>
-        </w:rPr>
-      </w:pPr>
       <w:r>
         <w:rPr>
           <w:noProof/>
           <w:lang w:val="hu-HU"/>
         </w:rPr>
-        <w:lastRenderedPageBreak/>
         <w:drawing>
-          <wp:inline distT="0" distB="0" distL="0" distR="0" wp14:anchorId="2D9836BB" wp14:editId="5813C4B7">
-            <wp:extent cx="5591175" cy="5781675"/>
-            <wp:effectExtent l="0" t="0" r="9525" b="9525"/>
-            <wp:docPr id="6" name="Kép 6"/>
+          <wp:anchor distT="0" distB="0" distL="114300" distR="114300" simplePos="0" relativeHeight="251661312" behindDoc="1" locked="0" layoutInCell="1" allowOverlap="1" wp14:anchorId="28DC7AB5" wp14:editId="2D5C321E">
+            <wp:simplePos x="0" y="0"/>
+            <wp:positionH relativeFrom="margin">
+              <wp:align>center</wp:align>
+            </wp:positionH>
+            <wp:positionV relativeFrom="paragraph">
+              <wp:posOffset>292100</wp:posOffset>
+            </wp:positionV>
+            <wp:extent cx="7503795" cy="645160"/>
+            <wp:effectExtent l="0" t="0" r="1905" b="2540"/>
+            <wp:wrapTight wrapText="bothSides">
+              <wp:wrapPolygon edited="0">
+                <wp:start x="0" y="0"/>
+                <wp:lineTo x="0" y="21047"/>
+                <wp:lineTo x="21551" y="21047"/>
+                <wp:lineTo x="21551" y="0"/>
+                <wp:lineTo x="0" y="0"/>
+              </wp:wrapPolygon>
+            </wp:wrapTight>
+            <wp:docPr id="9" name="Kép 9"/>
             <wp:cNvGraphicFramePr>
               <a:graphicFrameLocks xmlns:a="http://schemas.openxmlformats.org/drawingml/2006/main" noChangeAspect="1"/>
             </wp:cNvGraphicFramePr>
@@ -5789,7 +6215,13 @@
                     <pic:cNvPicPr/>
                   </pic:nvPicPr>
                   <pic:blipFill>
-                    <a:blip r:embed="rId10"/>
+                    <a:blip r:embed="rId14">
+                      <a:extLst>
+                        <a:ext uri="{28A0092B-C50C-407E-A947-70E740481C1C}">
+                          <a14:useLocalDpi xmlns:a14="http://schemas.microsoft.com/office/drawing/2010/main" val="0"/>
+                        </a:ext>
+                      </a:extLst>
+                    </a:blip>
                     <a:stretch>
                       <a:fillRect/>
                     </a:stretch>
@@ -5797,7 +6229,7 @@
                   <pic:spPr>
                     <a:xfrm>
                       <a:off x="0" y="0"/>
-                      <a:ext cx="5591175" cy="5781675"/>
+                      <a:ext cx="7503795" cy="645160"/>
                     </a:xfrm>
                     <a:prstGeom prst="rect">
                       <a:avLst/>
@@ -5806,20 +6238,19 @@
                 </pic:pic>
               </a:graphicData>
             </a:graphic>
-          </wp:inline>
+            <wp14:sizeRelH relativeFrom="margin">
+              <wp14:pctWidth>0</wp14:pctWidth>
+            </wp14:sizeRelH>
+            <wp14:sizeRelV relativeFrom="margin">
+              <wp14:pctHeight>0</wp14:pctHeight>
+            </wp14:sizeRelV>
+          </wp:anchor>
         </w:drawing>
       </w:r>
-      <w:r>
-        <w:rPr>
-          <w:noProof/>
-          <w:lang w:val="hu-HU"/>
-        </w:rPr>
-        <w:t xml:space="preserve"> </w:t>
-      </w:r>
-      <w:bookmarkStart w:id="1" w:name="_GoBack"/>
-      <w:bookmarkEnd w:id="1"/>
     </w:p>
     <w:sectPr>
+      <w:headerReference w:type="default" r:id="rId15"/>
+      <w:footerReference w:type="default" r:id="rId16"/>
       <w:pgSz w:w="11909" w:h="16834"/>
       <w:pgMar w:top="1440" w:right="1440" w:bottom="1440" w:left="1440" w:header="720" w:footer="720" w:gutter="0"/>
       <w:pgNumType w:start="1"/>
@@ -5827,6 +6258,116 @@
     </w:sectPr>
   </w:body>
 </w:document>
+</file>
+
+<file path=word/endnotes.xml><?xml version="1.0" encoding="utf-8"?>
+<w:endnotes xmlns:wpc="http://schemas.microsoft.com/office/word/2010/wordprocessingCanvas" xmlns:cx="http://schemas.microsoft.com/office/drawing/2014/chartex" xmlns:mc="http://schemas.openxmlformats.org/markup-compatibility/2006" xmlns:o="urn:schemas-microsoft-com:office:office" xmlns:r="http://schemas.openxmlformats.org/officeDocument/2006/relationships" xmlns:m="http://schemas.openxmlformats.org/officeDocument/2006/math" xmlns:v="urn:schemas-microsoft-com:vml" xmlns:wp14="http://schemas.microsoft.com/office/word/2010/wordprocessingDrawing" xmlns:wp="http://schemas.openxmlformats.org/drawingml/2006/wordprocessingDrawing" xmlns:w10="urn:schemas-microsoft-com:office:word" xmlns:w="http://schemas.openxmlformats.org/wordprocessingml/2006/main" xmlns:w14="http://schemas.microsoft.com/office/word/2010/wordml" xmlns:w15="http://schemas.microsoft.com/office/word/2012/wordml" xmlns:w16se="http://schemas.microsoft.com/office/word/2015/wordml/symex" xmlns:wpg="http://schemas.microsoft.com/office/word/2010/wordprocessingGroup" xmlns:wpi="http://schemas.microsoft.com/office/word/2010/wordprocessingInk" xmlns:wne="http://schemas.microsoft.com/office/word/2006/wordml" xmlns:wps="http://schemas.microsoft.com/office/word/2010/wordprocessingShape" mc:Ignorable="w14 w15 w16se wp14">
+  <w:endnote w:type="separator" w:id="-1">
+    <w:p>
+      <w:pPr>
+        <w:spacing w:line="240" w:lineRule="auto"/>
+      </w:pPr>
+      <w:r>
+        <w:separator/>
+      </w:r>
+    </w:p>
+  </w:endnote>
+  <w:endnote w:type="continuationSeparator" w:id="0">
+    <w:p>
+      <w:pPr>
+        <w:spacing w:line="240" w:lineRule="auto"/>
+      </w:pPr>
+      <w:r>
+        <w:continuationSeparator/>
+      </w:r>
+    </w:p>
+  </w:endnote>
+</w:endnotes>
+</file>
+
+<file path=word/footer1.xml><?xml version="1.0" encoding="utf-8"?>
+<w:ftr xmlns:wpc="http://schemas.microsoft.com/office/word/2010/wordprocessingCanvas" xmlns:cx="http://schemas.microsoft.com/office/drawing/2014/chartex" xmlns:mc="http://schemas.openxmlformats.org/markup-compatibility/2006" xmlns:o="urn:schemas-microsoft-com:office:office" xmlns:r="http://schemas.openxmlformats.org/officeDocument/2006/relationships" xmlns:m="http://schemas.openxmlformats.org/officeDocument/2006/math" xmlns:v="urn:schemas-microsoft-com:vml" xmlns:wp14="http://schemas.microsoft.com/office/word/2010/wordprocessingDrawing" xmlns:wp="http://schemas.openxmlformats.org/drawingml/2006/wordprocessingDrawing" xmlns:w10="urn:schemas-microsoft-com:office:word" xmlns:w="http://schemas.openxmlformats.org/wordprocessingml/2006/main" xmlns:w14="http://schemas.microsoft.com/office/word/2010/wordml" xmlns:w15="http://schemas.microsoft.com/office/word/2012/wordml" xmlns:w16se="http://schemas.microsoft.com/office/word/2015/wordml/symex" xmlns:wpg="http://schemas.microsoft.com/office/word/2010/wordprocessingGroup" xmlns:wpi="http://schemas.microsoft.com/office/word/2010/wordprocessingInk" xmlns:wne="http://schemas.microsoft.com/office/word/2006/wordml" xmlns:wps="http://schemas.microsoft.com/office/word/2010/wordprocessingShape" mc:Ignorable="w14 w15 w16se wp14">
+  <w:sdt>
+    <w:sdtPr>
+      <w:id w:val="584351557"/>
+      <w:docPartObj>
+        <w:docPartGallery w:val="Page Numbers (Bottom of Page)"/>
+        <w:docPartUnique/>
+      </w:docPartObj>
+    </w:sdtPr>
+    <w:sdtEndPr/>
+    <w:sdtContent>
+      <w:p>
+        <w:pPr>
+          <w:pStyle w:val="llb"/>
+          <w:jc w:val="center"/>
+        </w:pPr>
+        <w:r>
+          <w:fldChar w:fldCharType="begin"/>
+        </w:r>
+        <w:r>
+          <w:instrText>PAGE   \* MERGEFORMAT</w:instrText>
+        </w:r>
+        <w:r>
+          <w:fldChar w:fldCharType="separate"/>
+        </w:r>
+        <w:r>
+          <w:rPr>
+            <w:noProof/>
+            <w:lang w:val="hu-HU"/>
+          </w:rPr>
+          <w:t>5</w:t>
+        </w:r>
+        <w:r>
+          <w:fldChar w:fldCharType="end"/>
+        </w:r>
+      </w:p>
+    </w:sdtContent>
+  </w:sdt>
+  <w:p>
+    <w:pPr>
+      <w:pStyle w:val="llb"/>
+    </w:pPr>
+  </w:p>
+</w:ftr>
+</file>
+
+<file path=word/footnotes.xml><?xml version="1.0" encoding="utf-8"?>
+<w:footnotes xmlns:wpc="http://schemas.microsoft.com/office/word/2010/wordprocessingCanvas" xmlns:cx="http://schemas.microsoft.com/office/drawing/2014/chartex" xmlns:mc="http://schemas.openxmlformats.org/markup-compatibility/2006" xmlns:o="urn:schemas-microsoft-com:office:office" xmlns:r="http://schemas.openxmlformats.org/officeDocument/2006/relationships" xmlns:m="http://schemas.openxmlformats.org/officeDocument/2006/math" xmlns:v="urn:schemas-microsoft-com:vml" xmlns:wp14="http://schemas.microsoft.com/office/word/2010/wordprocessingDrawing" xmlns:wp="http://schemas.openxmlformats.org/drawingml/2006/wordprocessingDrawing" xmlns:w10="urn:schemas-microsoft-com:office:word" xmlns:w="http://schemas.openxmlformats.org/wordprocessingml/2006/main" xmlns:w14="http://schemas.microsoft.com/office/word/2010/wordml" xmlns:w15="http://schemas.microsoft.com/office/word/2012/wordml" xmlns:w16se="http://schemas.microsoft.com/office/word/2015/wordml/symex" xmlns:wpg="http://schemas.microsoft.com/office/word/2010/wordprocessingGroup" xmlns:wpi="http://schemas.microsoft.com/office/word/2010/wordprocessingInk" xmlns:wne="http://schemas.microsoft.com/office/word/2006/wordml" xmlns:wps="http://schemas.microsoft.com/office/word/2010/wordprocessingShape" mc:Ignorable="w14 w15 w16se wp14">
+  <w:footnote w:type="separator" w:id="-1">
+    <w:p>
+      <w:pPr>
+        <w:spacing w:line="240" w:lineRule="auto"/>
+      </w:pPr>
+      <w:r>
+        <w:separator/>
+      </w:r>
+    </w:p>
+  </w:footnote>
+  <w:footnote w:type="continuationSeparator" w:id="0">
+    <w:p>
+      <w:pPr>
+        <w:spacing w:line="240" w:lineRule="auto"/>
+      </w:pPr>
+      <w:r>
+        <w:continuationSeparator/>
+      </w:r>
+    </w:p>
+  </w:footnote>
+</w:footnotes>
+</file>
+
+<file path=word/header1.xml><?xml version="1.0" encoding="utf-8"?>
+<w:hdr xmlns:wpc="http://schemas.microsoft.com/office/word/2010/wordprocessingCanvas" xmlns:cx="http://schemas.microsoft.com/office/drawing/2014/chartex" xmlns:mc="http://schemas.openxmlformats.org/markup-compatibility/2006" xmlns:o="urn:schemas-microsoft-com:office:office" xmlns:r="http://schemas.openxmlformats.org/officeDocument/2006/relationships" xmlns:m="http://schemas.openxmlformats.org/officeDocument/2006/math" xmlns:v="urn:schemas-microsoft-com:vml" xmlns:wp14="http://schemas.microsoft.com/office/word/2010/wordprocessingDrawing" xmlns:wp="http://schemas.openxmlformats.org/drawingml/2006/wordprocessingDrawing" xmlns:w10="urn:schemas-microsoft-com:office:word" xmlns:w="http://schemas.openxmlformats.org/wordprocessingml/2006/main" xmlns:w14="http://schemas.microsoft.com/office/word/2010/wordml" xmlns:w15="http://schemas.microsoft.com/office/word/2012/wordml" xmlns:w16se="http://schemas.microsoft.com/office/word/2015/wordml/symex" xmlns:wpg="http://schemas.microsoft.com/office/word/2010/wordprocessingGroup" xmlns:wpi="http://schemas.microsoft.com/office/word/2010/wordprocessingInk" xmlns:wne="http://schemas.microsoft.com/office/word/2006/wordml" xmlns:wps="http://schemas.microsoft.com/office/word/2010/wordprocessingShape" mc:Ignorable="w14 w15 w16se wp14">
+  <w:p>
+    <w:pPr>
+      <w:pStyle w:val="lfej"/>
+    </w:pPr>
+    <w:r>
+      <w:t xml:space="preserve">Erdei Gábor: Adatbázis Dokumentáció </w:t>
+    </w:r>
+  </w:p>
+</w:hdr>
 </file>
 
 <file path=word/styles.xml><?xml version="1.0" encoding="utf-8"?>
@@ -6403,6 +6944,50 @@
       <w:iCs/>
     </w:rPr>
   </w:style>
+  <w:style w:type="paragraph" w:styleId="lfej">
+    <w:name w:val="header"/>
+    <w:basedOn w:val="Norml"/>
+    <w:link w:val="lfejChar"/>
+    <w:uiPriority w:val="99"/>
+    <w:unhideWhenUsed/>
+    <w:rsid w:val="00494473"/>
+    <w:pPr>
+      <w:tabs>
+        <w:tab w:val="center" w:pos="4536"/>
+        <w:tab w:val="right" w:pos="9072"/>
+      </w:tabs>
+      <w:spacing w:line="240" w:lineRule="auto"/>
+    </w:pPr>
+  </w:style>
+  <w:style w:type="character" w:customStyle="1" w:styleId="lfejChar">
+    <w:name w:val="Élőfej Char"/>
+    <w:basedOn w:val="Bekezdsalapbettpusa"/>
+    <w:link w:val="lfej"/>
+    <w:uiPriority w:val="99"/>
+    <w:rsid w:val="00494473"/>
+  </w:style>
+  <w:style w:type="paragraph" w:styleId="llb">
+    <w:name w:val="footer"/>
+    <w:basedOn w:val="Norml"/>
+    <w:link w:val="llbChar"/>
+    <w:uiPriority w:val="99"/>
+    <w:unhideWhenUsed/>
+    <w:rsid w:val="00494473"/>
+    <w:pPr>
+      <w:tabs>
+        <w:tab w:val="center" w:pos="4536"/>
+        <w:tab w:val="right" w:pos="9072"/>
+      </w:tabs>
+      <w:spacing w:line="240" w:lineRule="auto"/>
+    </w:pPr>
+  </w:style>
+  <w:style w:type="character" w:customStyle="1" w:styleId="llbChar">
+    <w:name w:val="Élőláb Char"/>
+    <w:basedOn w:val="Bekezdsalapbettpusa"/>
+    <w:link w:val="llb"/>
+    <w:uiPriority w:val="99"/>
+    <w:rsid w:val="00494473"/>
+  </w:style>
 </w:styles>
 </file>
 
@@ -6746,7 +7331,7 @@
 </file>
 
 <file path=customXml/itemProps2.xml><?xml version="1.0" encoding="utf-8"?>
-<ds:datastoreItem xmlns:ds="http://schemas.openxmlformats.org/officeDocument/2006/customXml" ds:itemID="{41A3784A-898C-4C9F-BD15-8845DAEEBB94}">
+<ds:datastoreItem xmlns:ds="http://schemas.openxmlformats.org/officeDocument/2006/customXml" ds:itemID="{BB617E0F-284D-4298-8C26-05E3A2AA9BC1}">
   <ds:schemaRefs>
     <ds:schemaRef ds:uri="http://schemas.openxmlformats.org/officeDocument/2006/bibliography"/>
   </ds:schemaRefs>

</xml_diff>